<commit_message>
Test Plan v3.0 (in progress)
+Review of the Test plan of Team Apple.docx
</commit_message>
<xml_diff>
--- a/Test Plan/Evaluation & Teamwork Modules Test Plan v2.0.docx
+++ b/Test Plan/Evaluation & Teamwork Modules Test Plan v2.0.docx
@@ -1,6 +1,6 @@
 
 <file path=word/document.xml><?xml version="1.0" encoding="utf-8"?>
-<w:document xmlns:wpc="http://schemas.microsoft.com/office/word/2010/wordprocessingCanvas" xmlns:mc="http://schemas.openxmlformats.org/markup-compatibility/2006" xmlns:o="urn:schemas-microsoft-com:office:office" xmlns:r="http://schemas.openxmlformats.org/officeDocument/2006/relationships" xmlns:m="http://schemas.openxmlformats.org/officeDocument/2006/math" xmlns:v="urn:schemas-microsoft-com:vml" xmlns:wp14="http://schemas.microsoft.com/office/word/2010/wordprocessingDrawing" xmlns:wp="http://schemas.openxmlformats.org/drawingml/2006/wordprocessingDrawing" xmlns:w10="urn:schemas-microsoft-com:office:word" xmlns:w="http://schemas.openxmlformats.org/wordprocessingml/2006/main" xmlns:w14="http://schemas.microsoft.com/office/word/2010/wordml" xmlns:wpg="http://schemas.microsoft.com/office/word/2010/wordprocessingGroup" xmlns:wpi="http://schemas.microsoft.com/office/word/2010/wordprocessingInk" xmlns:wne="http://schemas.microsoft.com/office/word/2006/wordml" xmlns:wps="http://schemas.microsoft.com/office/word/2010/wordprocessingShape" mc:Ignorable="w14 wp14">
+<w:document xmlns:ve="http://schemas.openxmlformats.org/markup-compatibility/2006" xmlns:o="urn:schemas-microsoft-com:office:office" xmlns:r="http://schemas.openxmlformats.org/officeDocument/2006/relationships" xmlns:m="http://schemas.openxmlformats.org/officeDocument/2006/math" xmlns:v="urn:schemas-microsoft-com:vml" xmlns:wp="http://schemas.openxmlformats.org/drawingml/2006/wordprocessingDrawing" xmlns:w10="urn:schemas-microsoft-com:office:word" xmlns:w="http://schemas.openxmlformats.org/wordprocessingml/2006/main" xmlns:wne="http://schemas.microsoft.com/office/word/2006/wordml">
   <w:body>
     <w:p>
       <w:pPr>
@@ -59,23 +59,13 @@
           <w:szCs w:val="40"/>
         </w:rPr>
       </w:pPr>
-      <w:proofErr w:type="spellStart"/>
       <w:r>
         <w:rPr>
           <w:rFonts w:asciiTheme="minorHAnsi" w:hAnsiTheme="minorHAnsi" w:cstheme="minorHAnsi"/>
           <w:sz w:val="40"/>
           <w:szCs w:val="40"/>
         </w:rPr>
-        <w:t>Telerik</w:t>
-      </w:r>
-      <w:proofErr w:type="spellEnd"/>
-      <w:r>
-        <w:rPr>
-          <w:rFonts w:asciiTheme="minorHAnsi" w:hAnsiTheme="minorHAnsi" w:cstheme="minorHAnsi"/>
-          <w:sz w:val="40"/>
-          <w:szCs w:val="40"/>
-        </w:rPr>
-        <w:t xml:space="preserve"> Academy </w:t>
+        <w:t xml:space="preserve">Telerik Academy </w:t>
       </w:r>
       <w:r>
         <w:rPr>
@@ -290,7 +280,7 @@
           <w:sz w:val="28"/>
           <w:szCs w:val="28"/>
         </w:rPr>
-        <w:t>October 1, 2014</w:t>
+        <w:t>October 2, 2014</w:t>
       </w:r>
       <w:r>
         <w:rPr>
@@ -3771,27 +3761,7 @@
           <w:sz w:val="28"/>
           <w:szCs w:val="28"/>
         </w:rPr>
-        <w:t xml:space="preserve">This document describes the procedure and expectations for testing module “Evaluation” in the student system being developed by </w:t>
-      </w:r>
-      <w:proofErr w:type="spellStart"/>
-      <w:r>
-        <w:rPr>
-          <w:rFonts w:asciiTheme="minorHAnsi" w:hAnsiTheme="minorHAnsi" w:cstheme="minorHAnsi"/>
-          <w:color w:val="auto"/>
-          <w:sz w:val="28"/>
-          <w:szCs w:val="28"/>
-        </w:rPr>
-        <w:t>Telerik</w:t>
-      </w:r>
-      <w:proofErr w:type="spellEnd"/>
-      <w:r>
-        <w:rPr>
-          <w:rFonts w:asciiTheme="minorHAnsi" w:hAnsiTheme="minorHAnsi" w:cstheme="minorHAnsi"/>
-          <w:color w:val="auto"/>
-          <w:sz w:val="28"/>
-          <w:szCs w:val="28"/>
-        </w:rPr>
-        <w:t xml:space="preserve"> Academy institution.</w:t>
+        <w:t>This document describes the procedure and expectations for testing module “Evaluation” in the student system being developed by Telerik Academy institution.</w:t>
       </w:r>
     </w:p>
     <w:p>
@@ -3857,8 +3827,7 @@
         </w:rPr>
         <w:t xml:space="preserve">, exams, teammates, etc. in courses they participate. This project is intended to provide testing for the modules “Evaluation” and “Teamwork” in the </w:t>
       </w:r>
-      <w:hyperlink r:id="rId9" w:history="1">
-        <w:proofErr w:type="spellStart"/>
+      <w:hyperlink r:id="rId8" w:history="1">
         <w:r>
           <w:rPr>
             <w:rStyle w:val="Hyperlink"/>
@@ -3866,17 +3835,7 @@
             <w:sz w:val="28"/>
             <w:szCs w:val="28"/>
           </w:rPr>
-          <w:t>Telerik</w:t>
-        </w:r>
-        <w:proofErr w:type="spellEnd"/>
-        <w:r>
-          <w:rPr>
-            <w:rStyle w:val="Hyperlink"/>
-            <w:rFonts w:asciiTheme="minorHAnsi" w:hAnsiTheme="minorHAnsi" w:cstheme="minorHAnsi"/>
-            <w:sz w:val="28"/>
-            <w:szCs w:val="28"/>
-          </w:rPr>
-          <w:t xml:space="preserve"> Student S</w:t>
+          <w:t>Telerik Student S</w:t>
         </w:r>
         <w:r>
           <w:rPr>
@@ -3983,27 +3942,7 @@
           <w:sz w:val="28"/>
           <w:szCs w:val="28"/>
         </w:rPr>
-        <w:t xml:space="preserve"> of the </w:t>
-      </w:r>
-      <w:proofErr w:type="spellStart"/>
-      <w:r>
-        <w:rPr>
-          <w:rFonts w:asciiTheme="minorHAnsi" w:hAnsiTheme="minorHAnsi" w:cstheme="minorHAnsi"/>
-          <w:color w:val="auto"/>
-          <w:sz w:val="28"/>
-          <w:szCs w:val="28"/>
-        </w:rPr>
-        <w:t>Telerik</w:t>
-      </w:r>
-      <w:proofErr w:type="spellEnd"/>
-      <w:r>
-        <w:rPr>
-          <w:rFonts w:asciiTheme="minorHAnsi" w:hAnsiTheme="minorHAnsi" w:cstheme="minorHAnsi"/>
-          <w:color w:val="auto"/>
-          <w:sz w:val="28"/>
-          <w:szCs w:val="28"/>
-        </w:rPr>
-        <w:t xml:space="preserve"> Academy Student System is a combination of automated and manual tests. The components of the system that don't involve user interaction will be tested automatically. The components involving user interaction will be tested manua</w:t>
+        <w:t xml:space="preserve"> of the Telerik Academy Student System is a combination of automated and manual tests. The components of the system that don't involve user interaction will be tested automatically. The components involving user interaction will be tested manua</w:t>
       </w:r>
       <w:r>
         <w:rPr>
@@ -4221,7 +4160,7 @@
           <w:szCs w:val="28"/>
         </w:rPr>
       </w:pPr>
-      <w:hyperlink r:id="rId10" w:history="1">
+      <w:hyperlink r:id="rId9" w:history="1">
         <w:r>
           <w:rPr>
             <w:rStyle w:val="Hyperlink"/>
@@ -4730,15 +4669,6 @@
           <w:sz w:val="28"/>
           <w:szCs w:val="28"/>
         </w:rPr>
-        <w:t xml:space="preserve"> </w:t>
-      </w:r>
-      <w:r>
-        <w:rPr>
-          <w:rFonts w:asciiTheme="minorHAnsi" w:hAnsiTheme="minorHAnsi" w:cstheme="minorHAnsi"/>
-          <w:color w:val="auto"/>
-          <w:sz w:val="28"/>
-          <w:szCs w:val="28"/>
-        </w:rPr>
         <w:t>(ETWMR)</w:t>
       </w:r>
       <w:r>
@@ -4825,27 +4755,7 @@
           <w:sz w:val="28"/>
           <w:szCs w:val="28"/>
         </w:rPr>
-        <w:t xml:space="preserve">The goal of UI testing is to ensure that the UI provides the user with the appropriate access and navigation through the functions of the target-of-test. In addition, UI testing ensures that the objects within the UI </w:t>
-      </w:r>
-      <w:proofErr w:type="gramStart"/>
-      <w:r>
-        <w:rPr>
-          <w:rFonts w:asciiTheme="minorHAnsi" w:hAnsiTheme="minorHAnsi" w:cstheme="minorHAnsi"/>
-          <w:color w:val="auto"/>
-          <w:sz w:val="28"/>
-          <w:szCs w:val="28"/>
-        </w:rPr>
-        <w:t>function</w:t>
-      </w:r>
-      <w:proofErr w:type="gramEnd"/>
-      <w:r>
-        <w:rPr>
-          <w:rFonts w:asciiTheme="minorHAnsi" w:hAnsiTheme="minorHAnsi" w:cstheme="minorHAnsi"/>
-          <w:color w:val="auto"/>
-          <w:sz w:val="28"/>
-          <w:szCs w:val="28"/>
-        </w:rPr>
-        <w:t xml:space="preserve"> </w:t>
+        <w:t>The goal of UI testing is to ensure that the UI provides the user with the appropriate access and navigation through the functions of the target-of-test. In addition, UI testing ensures that the objects within the UI function</w:t>
       </w:r>
       <w:r>
         <w:rPr>
@@ -4969,25 +4879,7 @@
           <w:sz w:val="28"/>
           <w:szCs w:val="28"/>
         </w:rPr>
-        <w:t>This test, which is planned and executed by testers, ensures that the system operates in the manner expected.</w:t>
-      </w:r>
-      <w:r>
-        <w:rPr>
-          <w:rFonts w:asciiTheme="minorHAnsi" w:hAnsiTheme="minorHAnsi" w:cstheme="minorHAnsi"/>
-          <w:color w:val="auto"/>
-          <w:sz w:val="28"/>
-          <w:szCs w:val="28"/>
-        </w:rPr>
-        <w:t xml:space="preserve"> </w:t>
-      </w:r>
-      <w:r>
-        <w:rPr>
-          <w:rFonts w:asciiTheme="minorHAnsi" w:hAnsiTheme="minorHAnsi" w:cstheme="minorHAnsi"/>
-          <w:color w:val="auto"/>
-          <w:sz w:val="28"/>
-          <w:szCs w:val="28"/>
-        </w:rPr>
-        <w:t xml:space="preserve">Testers will provide feedback regarding changes, which must be implemented to the functionality and the UI. Feedback will be </w:t>
+        <w:t xml:space="preserve">This test, which is planned and executed by testers, ensures that the system operates in the manner expected.Testers will provide feedback regarding changes, which must be implemented to the functionality and the UI. Feedback will be </w:t>
       </w:r>
       <w:r>
         <w:rPr>
@@ -5069,27 +4961,7 @@
           <w:sz w:val="28"/>
           <w:szCs w:val="28"/>
         </w:rPr>
-        <w:t xml:space="preserve">Performance testing will be conducted manually. It will be done using black-box testing method. Testers will interact with the user interface to the system and determine whether or not the system responds in a reasonable time. Reasonable is defined as the amount of time a data entry person would expect the system to respond in. The tests will be performed on the most common used browsers (IE, Chrome, Firefox, Safari, </w:t>
-      </w:r>
-      <w:proofErr w:type="gramStart"/>
-      <w:r>
-        <w:rPr>
-          <w:rFonts w:asciiTheme="minorHAnsi" w:hAnsiTheme="minorHAnsi" w:cstheme="minorHAnsi"/>
-          <w:color w:val="auto"/>
-          <w:sz w:val="28"/>
-          <w:szCs w:val="28"/>
-        </w:rPr>
-        <w:t>Opera</w:t>
-      </w:r>
-      <w:proofErr w:type="gramEnd"/>
-      <w:r>
-        <w:rPr>
-          <w:rFonts w:asciiTheme="minorHAnsi" w:hAnsiTheme="minorHAnsi" w:cstheme="minorHAnsi"/>
-          <w:color w:val="auto"/>
-          <w:sz w:val="28"/>
-          <w:szCs w:val="28"/>
-        </w:rPr>
-        <w:t>).</w:t>
+        <w:t>Performance testing will be conducted manually. It will be done using black-box testing method. Testers will interact with the user interface to the system and determine whether or not the system responds in a reasonable time. Reasonable is defined as the amount of time a data entry person would expect the system to respond in. The tests will be performed on the most common used browsers (IE, Chrome, Firefox, Safari, Opera).</w:t>
       </w:r>
     </w:p>
     <w:p>
@@ -5750,25 +5622,7 @@
           <w:sz w:val="28"/>
           <w:szCs w:val="28"/>
         </w:rPr>
-        <w:t xml:space="preserve">The testing environment described in the </w:t>
-      </w:r>
-      <w:r>
-        <w:rPr>
-          <w:rFonts w:asciiTheme="minorHAnsi" w:hAnsiTheme="minorHAnsi" w:cstheme="minorHAnsi"/>
-          <w:color w:val="auto"/>
-          <w:sz w:val="28"/>
-          <w:szCs w:val="28"/>
-        </w:rPr>
-        <w:t xml:space="preserve">environment </w:t>
-      </w:r>
-      <w:r>
-        <w:rPr>
-          <w:rFonts w:asciiTheme="minorHAnsi" w:hAnsiTheme="minorHAnsi" w:cstheme="minorHAnsi"/>
-          <w:color w:val="auto"/>
-          <w:sz w:val="28"/>
-          <w:szCs w:val="28"/>
-        </w:rPr>
-        <w:t>requirements must be set up and functioning properly.</w:t>
+        <w:t>The testing environment described in the environment requirements must be set up and functioning properly.</w:t>
       </w:r>
     </w:p>
     <w:p>
@@ -6466,7 +6320,7 @@
         <w:bidiVisual/>
         <w:tblW w:w="9690" w:type="dxa"/>
         <w:tblLayout w:type="fixed"/>
-        <w:tblLook w:val="0420" w:firstRow="1" w:lastRow="0" w:firstColumn="0" w:lastColumn="0" w:noHBand="0" w:noVBand="1"/>
+        <w:tblLook w:val="0420"/>
       </w:tblPr>
       <w:tblGrid>
         <w:gridCol w:w="4560"/>
@@ -6475,7 +6329,7 @@
       </w:tblGrid>
       <w:tr>
         <w:trPr>
-          <w:cnfStyle w:val="100000000000" w:firstRow="1" w:lastRow="0" w:firstColumn="0" w:lastColumn="0" w:oddVBand="0" w:evenVBand="0" w:oddHBand="0" w:evenHBand="0" w:firstRowFirstColumn="0" w:firstRowLastColumn="0" w:lastRowFirstColumn="0" w:lastRowLastColumn="0"/>
+          <w:cnfStyle w:val="100000000000"/>
           <w:trHeight w:val="363"/>
         </w:trPr>
         <w:tc>
@@ -6565,7 +6419,7 @@
       </w:tr>
       <w:tr>
         <w:trPr>
-          <w:cnfStyle w:val="000000100000" w:firstRow="0" w:lastRow="0" w:firstColumn="0" w:lastColumn="0" w:oddVBand="0" w:evenVBand="0" w:oddHBand="1" w:evenHBand="0" w:firstRowFirstColumn="0" w:firstRowLastColumn="0" w:lastRowFirstColumn="0" w:lastRowLastColumn="0"/>
+          <w:cnfStyle w:val="000000100000"/>
         </w:trPr>
         <w:tc>
           <w:tcPr>
@@ -6740,7 +6594,7 @@
       </w:tr>
       <w:tr>
         <w:trPr>
-          <w:cnfStyle w:val="000000100000" w:firstRow="0" w:lastRow="0" w:firstColumn="0" w:lastColumn="0" w:oddVBand="0" w:evenVBand="0" w:oddHBand="1" w:evenHBand="0" w:firstRowFirstColumn="0" w:firstRowLastColumn="0" w:lastRowFirstColumn="0" w:lastRowLastColumn="0"/>
+          <w:cnfStyle w:val="000000100000"/>
         </w:trPr>
         <w:tc>
           <w:tcPr>
@@ -6906,7 +6760,7 @@
       </w:tr>
       <w:tr>
         <w:trPr>
-          <w:cnfStyle w:val="000000100000" w:firstRow="0" w:lastRow="0" w:firstColumn="0" w:lastColumn="0" w:oddVBand="0" w:evenVBand="0" w:oddHBand="1" w:evenHBand="0" w:firstRowFirstColumn="0" w:firstRowLastColumn="0" w:lastRowFirstColumn="0" w:lastRowLastColumn="0"/>
+          <w:cnfStyle w:val="000000100000"/>
         </w:trPr>
         <w:tc>
           <w:tcPr>
@@ -7495,11 +7349,10 @@
           <w:color w:val="auto"/>
           <w:sz w:val="28"/>
           <w:szCs w:val="28"/>
-          <w:lang w:val="bg-BG" w:eastAsia="bg-BG"/>
         </w:rPr>
         <w:lastRenderedPageBreak/>
         <w:drawing>
-          <wp:inline distT="114300" distB="114300" distL="114300" distR="114300" wp14:anchorId="64644E35" wp14:editId="77193BC4">
+          <wp:inline distT="114300" distB="114300" distL="114300" distR="114300">
             <wp:extent cx="5943600" cy="4356100"/>
             <wp:effectExtent l="0" t="0" r="0" b="0"/>
             <wp:docPr id="3" name="image00.jpg" descr="test case template.jpg"/>
@@ -7512,7 +7365,7 @@
                     <pic:cNvPicPr preferRelativeResize="0"/>
                   </pic:nvPicPr>
                   <pic:blipFill>
-                    <a:blip r:embed="rId11"/>
+                    <a:blip r:embed="rId10"/>
                     <a:srcRect/>
                     <a:stretch>
                       <a:fillRect/>
@@ -7588,15 +7441,6 @@
         </w:rPr>
         <w:t xml:space="preserve"> will be important to keep the workflow going.</w:t>
       </w:r>
-      <w:r>
-        <w:rPr>
-          <w:rFonts w:asciiTheme="minorHAnsi" w:hAnsiTheme="minorHAnsi" w:cstheme="minorHAnsi"/>
-          <w:color w:val="auto"/>
-          <w:sz w:val="28"/>
-          <w:szCs w:val="28"/>
-        </w:rPr>
-        <w:t xml:space="preserve"> </w:t>
-      </w:r>
     </w:p>
     <w:p>
       <w:pPr>
@@ -7741,7 +7585,7 @@
         <w:bidiVisual/>
         <w:tblW w:w="9360" w:type="dxa"/>
         <w:tblLayout w:type="fixed"/>
-        <w:tblLook w:val="0420" w:firstRow="1" w:lastRow="0" w:firstColumn="0" w:lastColumn="0" w:noHBand="0" w:noVBand="1"/>
+        <w:tblLook w:val="0420"/>
       </w:tblPr>
       <w:tblGrid>
         <w:gridCol w:w="3020"/>
@@ -7750,7 +7594,7 @@
       </w:tblGrid>
       <w:tr>
         <w:trPr>
-          <w:cnfStyle w:val="100000000000" w:firstRow="1" w:lastRow="0" w:firstColumn="0" w:lastColumn="0" w:oddVBand="0" w:evenVBand="0" w:oddHBand="0" w:evenHBand="0" w:firstRowFirstColumn="0" w:firstRowLastColumn="0" w:lastRowFirstColumn="0" w:lastRowLastColumn="0"/>
+          <w:cnfStyle w:val="100000000000"/>
         </w:trPr>
         <w:tc>
           <w:tcPr>
@@ -7836,7 +7680,7 @@
       </w:tr>
       <w:tr>
         <w:trPr>
-          <w:cnfStyle w:val="000000100000" w:firstRow="0" w:lastRow="0" w:firstColumn="0" w:lastColumn="0" w:oddVBand="0" w:evenVBand="0" w:oddHBand="1" w:evenHBand="0" w:firstRowFirstColumn="0" w:firstRowLastColumn="0" w:lastRowFirstColumn="0" w:lastRowLastColumn="0"/>
+          <w:cnfStyle w:val="000000100000"/>
         </w:trPr>
         <w:tc>
           <w:tcPr>
@@ -7854,7 +7698,6 @@
                 <w:szCs w:val="28"/>
               </w:rPr>
             </w:pPr>
-            <w:proofErr w:type="spellStart"/>
             <w:r>
               <w:rPr>
                 <w:rFonts w:asciiTheme="minorHAnsi" w:hAnsiTheme="minorHAnsi" w:cstheme="minorHAnsi"/>
@@ -7862,29 +7705,8 @@
                 <w:sz w:val="28"/>
                 <w:szCs w:val="28"/>
               </w:rPr>
-              <w:t>Kiril</w:t>
-            </w:r>
-            <w:proofErr w:type="spellEnd"/>
-            <w:r>
-              <w:rPr>
-                <w:rFonts w:asciiTheme="minorHAnsi" w:hAnsiTheme="minorHAnsi" w:cstheme="minorHAnsi"/>
-                <w:color w:val="auto"/>
-                <w:sz w:val="28"/>
-                <w:szCs w:val="28"/>
-              </w:rPr>
-              <w:t xml:space="preserve"> </w:t>
-            </w:r>
-            <w:proofErr w:type="spellStart"/>
-            <w:r>
-              <w:rPr>
-                <w:rFonts w:asciiTheme="minorHAnsi" w:hAnsiTheme="minorHAnsi" w:cstheme="minorHAnsi"/>
-                <w:color w:val="auto"/>
-                <w:sz w:val="28"/>
-                <w:szCs w:val="28"/>
-              </w:rPr>
-              <w:t>Todorov</w:t>
-            </w:r>
-            <w:proofErr w:type="spellEnd"/>
+              <w:t>KirilTodorov</w:t>
+            </w:r>
           </w:p>
         </w:tc>
         <w:tc>
@@ -7941,7 +7763,6 @@
                 <w:szCs w:val="28"/>
               </w:rPr>
             </w:pPr>
-            <w:proofErr w:type="spellStart"/>
             <w:r>
               <w:rPr>
                 <w:rFonts w:asciiTheme="minorHAnsi" w:hAnsiTheme="minorHAnsi" w:cstheme="minorHAnsi"/>
@@ -7949,29 +7770,8 @@
                 <w:sz w:val="28"/>
                 <w:szCs w:val="28"/>
               </w:rPr>
-              <w:t>Vanina</w:t>
-            </w:r>
-            <w:proofErr w:type="spellEnd"/>
-            <w:r>
-              <w:rPr>
-                <w:rFonts w:asciiTheme="minorHAnsi" w:hAnsiTheme="minorHAnsi" w:cstheme="minorHAnsi"/>
-                <w:color w:val="auto"/>
-                <w:sz w:val="28"/>
-                <w:szCs w:val="28"/>
-              </w:rPr>
-              <w:t xml:space="preserve"> </w:t>
-            </w:r>
-            <w:proofErr w:type="spellStart"/>
-            <w:r>
-              <w:rPr>
-                <w:rFonts w:asciiTheme="minorHAnsi" w:hAnsiTheme="minorHAnsi" w:cstheme="minorHAnsi"/>
-                <w:color w:val="auto"/>
-                <w:sz w:val="28"/>
-                <w:szCs w:val="28"/>
-              </w:rPr>
-              <w:t>Nenova</w:t>
-            </w:r>
-            <w:proofErr w:type="spellEnd"/>
+              <w:t>VaninaNenova</w:t>
+            </w:r>
           </w:p>
         </w:tc>
         <w:tc>
@@ -8013,7 +7813,7 @@
       </w:tr>
       <w:tr>
         <w:trPr>
-          <w:cnfStyle w:val="000000100000" w:firstRow="0" w:lastRow="0" w:firstColumn="0" w:lastColumn="0" w:oddVBand="0" w:evenVBand="0" w:oddHBand="1" w:evenHBand="0" w:firstRowFirstColumn="0" w:firstRowLastColumn="0" w:lastRowFirstColumn="0" w:lastRowLastColumn="0"/>
+          <w:cnfStyle w:val="000000100000"/>
         </w:trPr>
         <w:tc>
           <w:tcPr>
@@ -8031,7 +7831,6 @@
                 <w:szCs w:val="28"/>
               </w:rPr>
             </w:pPr>
-            <w:proofErr w:type="spellStart"/>
             <w:r>
               <w:rPr>
                 <w:rFonts w:asciiTheme="minorHAnsi" w:hAnsiTheme="minorHAnsi" w:cstheme="minorHAnsi"/>
@@ -8039,29 +7838,8 @@
                 <w:sz w:val="28"/>
                 <w:szCs w:val="28"/>
               </w:rPr>
-              <w:t>Svetlin</w:t>
-            </w:r>
-            <w:proofErr w:type="spellEnd"/>
-            <w:r>
-              <w:rPr>
-                <w:rFonts w:asciiTheme="minorHAnsi" w:hAnsiTheme="minorHAnsi" w:cstheme="minorHAnsi"/>
-                <w:color w:val="auto"/>
-                <w:sz w:val="28"/>
-                <w:szCs w:val="28"/>
-              </w:rPr>
-              <w:t xml:space="preserve"> </w:t>
-            </w:r>
-            <w:proofErr w:type="spellStart"/>
-            <w:r>
-              <w:rPr>
-                <w:rFonts w:asciiTheme="minorHAnsi" w:hAnsiTheme="minorHAnsi" w:cstheme="minorHAnsi"/>
-                <w:color w:val="auto"/>
-                <w:sz w:val="28"/>
-                <w:szCs w:val="28"/>
-              </w:rPr>
-              <w:t>Nyagolov</w:t>
-            </w:r>
-            <w:proofErr w:type="spellEnd"/>
+              <w:t>SvetlinNyagolov</w:t>
+            </w:r>
           </w:p>
         </w:tc>
         <w:tc>
@@ -8125,19 +7903,8 @@
                 <w:sz w:val="28"/>
                 <w:szCs w:val="28"/>
               </w:rPr>
-              <w:t xml:space="preserve">Valeria </w:t>
-            </w:r>
-            <w:proofErr w:type="spellStart"/>
-            <w:r>
-              <w:rPr>
-                <w:rFonts w:asciiTheme="minorHAnsi" w:hAnsiTheme="minorHAnsi" w:cstheme="minorHAnsi"/>
-                <w:color w:val="auto"/>
-                <w:sz w:val="28"/>
-                <w:szCs w:val="28"/>
-              </w:rPr>
-              <w:t>Dimitrova</w:t>
-            </w:r>
-            <w:proofErr w:type="spellEnd"/>
+              <w:t>Valeria Dimitrova</w:t>
+            </w:r>
           </w:p>
         </w:tc>
         <w:tc>
@@ -8179,7 +7946,7 @@
       </w:tr>
       <w:tr>
         <w:trPr>
-          <w:cnfStyle w:val="000000100000" w:firstRow="0" w:lastRow="0" w:firstColumn="0" w:lastColumn="0" w:oddVBand="0" w:evenVBand="0" w:oddHBand="1" w:evenHBand="0" w:firstRowFirstColumn="0" w:firstRowLastColumn="0" w:lastRowFirstColumn="0" w:lastRowLastColumn="0"/>
+          <w:cnfStyle w:val="000000100000"/>
         </w:trPr>
         <w:tc>
           <w:tcPr>
@@ -8204,19 +7971,8 @@
                 <w:sz w:val="28"/>
                 <w:szCs w:val="28"/>
               </w:rPr>
-              <w:t xml:space="preserve">Stanislav </w:t>
-            </w:r>
-            <w:proofErr w:type="spellStart"/>
-            <w:r>
-              <w:rPr>
-                <w:rFonts w:asciiTheme="minorHAnsi" w:hAnsiTheme="minorHAnsi" w:cstheme="minorHAnsi"/>
-                <w:color w:val="auto"/>
-                <w:sz w:val="28"/>
-                <w:szCs w:val="28"/>
-              </w:rPr>
-              <w:t>Iliev</w:t>
-            </w:r>
-            <w:proofErr w:type="spellEnd"/>
+              <w:t>Stanislav Iliev</w:t>
+            </w:r>
           </w:p>
         </w:tc>
         <w:tc>
@@ -8273,7 +8029,6 @@
                 <w:szCs w:val="28"/>
               </w:rPr>
             </w:pPr>
-            <w:proofErr w:type="spellStart"/>
             <w:r>
               <w:rPr>
                 <w:rFonts w:asciiTheme="minorHAnsi" w:hAnsiTheme="minorHAnsi" w:cstheme="minorHAnsi"/>
@@ -8281,29 +8036,8 @@
                 <w:sz w:val="28"/>
                 <w:szCs w:val="28"/>
               </w:rPr>
-              <w:t>Mladen</w:t>
-            </w:r>
-            <w:proofErr w:type="spellEnd"/>
-            <w:r>
-              <w:rPr>
-                <w:rFonts w:asciiTheme="minorHAnsi" w:hAnsiTheme="minorHAnsi" w:cstheme="minorHAnsi"/>
-                <w:color w:val="auto"/>
-                <w:sz w:val="28"/>
-                <w:szCs w:val="28"/>
-              </w:rPr>
-              <w:t xml:space="preserve"> </w:t>
-            </w:r>
-            <w:proofErr w:type="spellStart"/>
-            <w:r>
-              <w:rPr>
-                <w:rFonts w:asciiTheme="minorHAnsi" w:hAnsiTheme="minorHAnsi" w:cstheme="minorHAnsi"/>
-                <w:color w:val="auto"/>
-                <w:sz w:val="28"/>
-                <w:szCs w:val="28"/>
-              </w:rPr>
-              <w:t>Mladenov</w:t>
-            </w:r>
-            <w:proofErr w:type="spellEnd"/>
+              <w:t>MladenMladenov</w:t>
+            </w:r>
           </w:p>
         </w:tc>
         <w:tc>
@@ -8377,7 +8111,7 @@
         <w:bidiVisual/>
         <w:tblW w:w="9645" w:type="dxa"/>
         <w:tblLayout w:type="fixed"/>
-        <w:tblLook w:val="0420" w:firstRow="1" w:lastRow="0" w:firstColumn="0" w:lastColumn="0" w:noHBand="0" w:noVBand="1"/>
+        <w:tblLook w:val="0420"/>
       </w:tblPr>
       <w:tblGrid>
         <w:gridCol w:w="1515"/>
@@ -8387,7 +8121,7 @@
       </w:tblGrid>
       <w:tr>
         <w:trPr>
-          <w:cnfStyle w:val="100000000000" w:firstRow="1" w:lastRow="0" w:firstColumn="0" w:lastColumn="0" w:oddVBand="0" w:evenVBand="0" w:oddHBand="0" w:evenHBand="0" w:firstRowFirstColumn="0" w:firstRowLastColumn="0" w:lastRowFirstColumn="0" w:lastRowLastColumn="0"/>
+          <w:cnfStyle w:val="100000000000"/>
         </w:trPr>
         <w:tc>
           <w:tcPr>
@@ -8500,7 +8234,7 @@
       </w:tr>
       <w:tr>
         <w:trPr>
-          <w:cnfStyle w:val="000000100000" w:firstRow="0" w:lastRow="0" w:firstColumn="0" w:lastColumn="0" w:oddVBand="0" w:evenVBand="0" w:oddHBand="1" w:evenHBand="0" w:firstRowFirstColumn="0" w:firstRowLastColumn="0" w:lastRowFirstColumn="0" w:lastRowLastColumn="0"/>
+          <w:cnfStyle w:val="000000100000"/>
         </w:trPr>
         <w:tc>
           <w:tcPr>
@@ -8724,7 +8458,7 @@
       </w:tr>
       <w:tr>
         <w:trPr>
-          <w:cnfStyle w:val="000000100000" w:firstRow="0" w:lastRow="0" w:firstColumn="0" w:lastColumn="0" w:oddVBand="0" w:evenVBand="0" w:oddHBand="1" w:evenHBand="0" w:firstRowFirstColumn="0" w:firstRowLastColumn="0" w:lastRowFirstColumn="0" w:lastRowLastColumn="0"/>
+          <w:cnfStyle w:val="000000100000"/>
         </w:trPr>
         <w:tc>
           <w:tcPr>
@@ -8927,8 +8661,8 @@
       </w:pPr>
     </w:p>
     <w:sectPr>
-      <w:headerReference w:type="default" r:id="rId12"/>
-      <w:footerReference w:type="default" r:id="rId13"/>
+      <w:headerReference w:type="default" r:id="rId11"/>
+      <w:footerReference w:type="default" r:id="rId12"/>
       <w:pgSz w:w="12240" w:h="15840" w:code="9"/>
       <w:pgMar w:top="850" w:right="1080" w:bottom="1170" w:left="850" w:header="850" w:footer="562" w:gutter="0"/>
       <w:cols w:space="720"/>
@@ -8939,15 +8673,15 @@
 </file>
 
 <file path=word/endnotes.xml><?xml version="1.0" encoding="utf-8"?>
-<w:endnotes xmlns:wpc="http://schemas.microsoft.com/office/word/2010/wordprocessingCanvas" xmlns:mc="http://schemas.openxmlformats.org/markup-compatibility/2006" xmlns:o="urn:schemas-microsoft-com:office:office" xmlns:r="http://schemas.openxmlformats.org/officeDocument/2006/relationships" xmlns:m="http://schemas.openxmlformats.org/officeDocument/2006/math" xmlns:v="urn:schemas-microsoft-com:vml" xmlns:wp14="http://schemas.microsoft.com/office/word/2010/wordprocessingDrawing" xmlns:wp="http://schemas.openxmlformats.org/drawingml/2006/wordprocessingDrawing" xmlns:w10="urn:schemas-microsoft-com:office:word" xmlns:w="http://schemas.openxmlformats.org/wordprocessingml/2006/main" xmlns:w14="http://schemas.microsoft.com/office/word/2010/wordml" xmlns:wpg="http://schemas.microsoft.com/office/word/2010/wordprocessingGroup" xmlns:wpi="http://schemas.microsoft.com/office/word/2010/wordprocessingInk" xmlns:wne="http://schemas.microsoft.com/office/word/2006/wordml" xmlns:wps="http://schemas.microsoft.com/office/word/2010/wordprocessingShape" mc:Ignorable="w14 wp14">
-  <w:endnote w:type="separator" w:id="-1">
+<w:endnotes xmlns:ve="http://schemas.openxmlformats.org/markup-compatibility/2006" xmlns:o="urn:schemas-microsoft-com:office:office" xmlns:r="http://schemas.openxmlformats.org/officeDocument/2006/relationships" xmlns:m="http://schemas.openxmlformats.org/officeDocument/2006/math" xmlns:v="urn:schemas-microsoft-com:vml" xmlns:wp="http://schemas.openxmlformats.org/drawingml/2006/wordprocessingDrawing" xmlns:w10="urn:schemas-microsoft-com:office:word" xmlns:w="http://schemas.openxmlformats.org/wordprocessingml/2006/main" xmlns:wne="http://schemas.microsoft.com/office/word/2006/wordml">
+  <w:endnote w:type="separator" w:id="0">
     <w:p>
       <w:r>
         <w:separator/>
       </w:r>
     </w:p>
   </w:endnote>
-  <w:endnote w:type="continuationSeparator" w:id="0">
+  <w:endnote w:type="continuationSeparator" w:id="1">
     <w:p>
       <w:r>
         <w:continuationSeparator/>
@@ -8958,7 +8692,7 @@
 </file>
 
 <file path=word/footer1.xml><?xml version="1.0" encoding="utf-8"?>
-<w:ftr xmlns:wpc="http://schemas.microsoft.com/office/word/2010/wordprocessingCanvas" xmlns:mc="http://schemas.openxmlformats.org/markup-compatibility/2006" xmlns:o="urn:schemas-microsoft-com:office:office" xmlns:r="http://schemas.openxmlformats.org/officeDocument/2006/relationships" xmlns:m="http://schemas.openxmlformats.org/officeDocument/2006/math" xmlns:v="urn:schemas-microsoft-com:vml" xmlns:wp14="http://schemas.microsoft.com/office/word/2010/wordprocessingDrawing" xmlns:wp="http://schemas.openxmlformats.org/drawingml/2006/wordprocessingDrawing" xmlns:w10="urn:schemas-microsoft-com:office:word" xmlns:w="http://schemas.openxmlformats.org/wordprocessingml/2006/main" xmlns:w14="http://schemas.microsoft.com/office/word/2010/wordml" xmlns:wpg="http://schemas.microsoft.com/office/word/2010/wordprocessingGroup" xmlns:wpi="http://schemas.microsoft.com/office/word/2010/wordprocessingInk" xmlns:wne="http://schemas.microsoft.com/office/word/2006/wordml" xmlns:wps="http://schemas.microsoft.com/office/word/2010/wordprocessingShape" mc:Ignorable="w14 wp14">
+<w:ftr xmlns:ve="http://schemas.openxmlformats.org/markup-compatibility/2006" xmlns:o="urn:schemas-microsoft-com:office:office" xmlns:r="http://schemas.openxmlformats.org/officeDocument/2006/relationships" xmlns:m="http://schemas.openxmlformats.org/officeDocument/2006/math" xmlns:v="urn:schemas-microsoft-com:vml" xmlns:wp="http://schemas.openxmlformats.org/drawingml/2006/wordprocessingDrawing" xmlns:w10="urn:schemas-microsoft-com:office:word" xmlns:w="http://schemas.openxmlformats.org/wordprocessingml/2006/main" xmlns:wne="http://schemas.microsoft.com/office/word/2006/wordml">
   <w:p>
     <w:pPr>
       <w:spacing w:before="0" w:after="0"/>
@@ -9022,7 +8756,7 @@
         <w:left w:w="0" w:type="dxa"/>
         <w:right w:w="0" w:type="dxa"/>
       </w:tblCellMar>
-      <w:tblLook w:val="04A0" w:firstRow="1" w:lastRow="0" w:firstColumn="1" w:lastColumn="0" w:noHBand="0" w:noVBand="1"/>
+      <w:tblLook w:val="04A0"/>
     </w:tblPr>
     <w:tblGrid>
       <w:gridCol w:w="3159"/>
@@ -9105,7 +8839,6 @@
           <w:r>
             <w:sym w:font="Symbol" w:char="F0D3"/>
           </w:r>
-          <w:proofErr w:type="spellStart"/>
           <w:r>
             <w:rPr>
               <w:rFonts w:ascii="Arial" w:eastAsia="Malgun Gothic" w:hAnsi="Arial" w:cs="Arial"/>
@@ -9115,19 +8848,7 @@
               <w:szCs w:val="18"/>
               <w:lang w:eastAsia="ko-KR"/>
             </w:rPr>
-            <w:t>Telerik</w:t>
-          </w:r>
-          <w:proofErr w:type="spellEnd"/>
-          <w:r>
-            <w:rPr>
-              <w:rFonts w:ascii="Arial" w:eastAsia="Malgun Gothic" w:hAnsi="Arial" w:cs="Arial"/>
-              <w:b/>
-              <w:i/>
-              <w:sz w:val="18"/>
-              <w:szCs w:val="18"/>
-              <w:lang w:eastAsia="ko-KR"/>
-            </w:rPr>
-            <w:t xml:space="preserve"> Software Academy, 2014</w:t>
+            <w:t>Telerik Software Academy, 2014</w:t>
           </w:r>
         </w:p>
       </w:tc>
@@ -9195,7 +8916,7 @@
               <w:sz w:val="18"/>
               <w:szCs w:val="18"/>
             </w:rPr>
-            <w:t>2</w:t>
+            <w:t>14</w:t>
           </w:r>
           <w:r>
             <w:rPr>
@@ -9281,15 +9002,15 @@
 </file>
 
 <file path=word/footnotes.xml><?xml version="1.0" encoding="utf-8"?>
-<w:footnotes xmlns:wpc="http://schemas.microsoft.com/office/word/2010/wordprocessingCanvas" xmlns:mc="http://schemas.openxmlformats.org/markup-compatibility/2006" xmlns:o="urn:schemas-microsoft-com:office:office" xmlns:r="http://schemas.openxmlformats.org/officeDocument/2006/relationships" xmlns:m="http://schemas.openxmlformats.org/officeDocument/2006/math" xmlns:v="urn:schemas-microsoft-com:vml" xmlns:wp14="http://schemas.microsoft.com/office/word/2010/wordprocessingDrawing" xmlns:wp="http://schemas.openxmlformats.org/drawingml/2006/wordprocessingDrawing" xmlns:w10="urn:schemas-microsoft-com:office:word" xmlns:w="http://schemas.openxmlformats.org/wordprocessingml/2006/main" xmlns:w14="http://schemas.microsoft.com/office/word/2010/wordml" xmlns:wpg="http://schemas.microsoft.com/office/word/2010/wordprocessingGroup" xmlns:wpi="http://schemas.microsoft.com/office/word/2010/wordprocessingInk" xmlns:wne="http://schemas.microsoft.com/office/word/2006/wordml" xmlns:wps="http://schemas.microsoft.com/office/word/2010/wordprocessingShape" mc:Ignorable="w14 wp14">
-  <w:footnote w:type="separator" w:id="-1">
+<w:footnotes xmlns:ve="http://schemas.openxmlformats.org/markup-compatibility/2006" xmlns:o="urn:schemas-microsoft-com:office:office" xmlns:r="http://schemas.openxmlformats.org/officeDocument/2006/relationships" xmlns:m="http://schemas.openxmlformats.org/officeDocument/2006/math" xmlns:v="urn:schemas-microsoft-com:vml" xmlns:wp="http://schemas.openxmlformats.org/drawingml/2006/wordprocessingDrawing" xmlns:w10="urn:schemas-microsoft-com:office:word" xmlns:w="http://schemas.openxmlformats.org/wordprocessingml/2006/main" xmlns:wne="http://schemas.microsoft.com/office/word/2006/wordml">
+  <w:footnote w:type="separator" w:id="0">
     <w:p>
       <w:r>
         <w:separator/>
       </w:r>
     </w:p>
   </w:footnote>
-  <w:footnote w:type="continuationSeparator" w:id="0">
+  <w:footnote w:type="continuationSeparator" w:id="1">
     <w:p>
       <w:r>
         <w:continuationSeparator/>
@@ -9300,7 +9021,7 @@
 </file>
 
 <file path=word/header1.xml><?xml version="1.0" encoding="utf-8"?>
-<w:hdr xmlns:wpc="http://schemas.microsoft.com/office/word/2010/wordprocessingCanvas" xmlns:mc="http://schemas.openxmlformats.org/markup-compatibility/2006" xmlns:o="urn:schemas-microsoft-com:office:office" xmlns:r="http://schemas.openxmlformats.org/officeDocument/2006/relationships" xmlns:m="http://schemas.openxmlformats.org/officeDocument/2006/math" xmlns:v="urn:schemas-microsoft-com:vml" xmlns:wp14="http://schemas.microsoft.com/office/word/2010/wordprocessingDrawing" xmlns:wp="http://schemas.openxmlformats.org/drawingml/2006/wordprocessingDrawing" xmlns:w10="urn:schemas-microsoft-com:office:word" xmlns:w="http://schemas.openxmlformats.org/wordprocessingml/2006/main" xmlns:w14="http://schemas.microsoft.com/office/word/2010/wordml" xmlns:wpg="http://schemas.microsoft.com/office/word/2010/wordprocessingGroup" xmlns:wpi="http://schemas.microsoft.com/office/word/2010/wordprocessingInk" xmlns:wne="http://schemas.microsoft.com/office/word/2006/wordml" xmlns:wps="http://schemas.microsoft.com/office/word/2010/wordprocessingShape" mc:Ignorable="w14 wp14">
+<w:hdr xmlns:ve="http://schemas.openxmlformats.org/markup-compatibility/2006" xmlns:o="urn:schemas-microsoft-com:office:office" xmlns:r="http://schemas.openxmlformats.org/officeDocument/2006/relationships" xmlns:m="http://schemas.openxmlformats.org/officeDocument/2006/math" xmlns:v="urn:schemas-microsoft-com:vml" xmlns:wp="http://schemas.openxmlformats.org/drawingml/2006/wordprocessingDrawing" xmlns:w10="urn:schemas-microsoft-com:office:word" xmlns:w="http://schemas.openxmlformats.org/wordprocessingml/2006/main" xmlns:wne="http://schemas.microsoft.com/office/word/2006/wordml">
   <w:tbl>
     <w:tblPr>
       <w:tblW w:w="10191" w:type="dxa"/>
@@ -9310,7 +9031,7 @@
         <w:left w:w="0" w:type="dxa"/>
         <w:right w:w="0" w:type="dxa"/>
       </w:tblCellMar>
-      <w:tblLook w:val="04A0" w:firstRow="1" w:lastRow="0" w:firstColumn="1" w:lastColumn="0" w:noHBand="0" w:noVBand="1"/>
+      <w:tblLook w:val="04A0"/>
     </w:tblPr>
     <w:tblGrid>
       <w:gridCol w:w="10170"/>
@@ -9332,7 +9053,6 @@
           <w:r>
             <w:rPr>
               <w:noProof/>
-              <w:lang w:val="bg-BG" w:eastAsia="bg-BG"/>
             </w:rPr>
             <w:drawing>
               <wp:inline distT="0" distB="0" distL="0" distR="0">
@@ -9472,7 +9192,7 @@
 </file>
 
 <file path=word/numbering.xml><?xml version="1.0" encoding="utf-8"?>
-<w:numbering xmlns:wpc="http://schemas.microsoft.com/office/word/2010/wordprocessingCanvas" xmlns:mc="http://schemas.openxmlformats.org/markup-compatibility/2006" xmlns:o="urn:schemas-microsoft-com:office:office" xmlns:r="http://schemas.openxmlformats.org/officeDocument/2006/relationships" xmlns:m="http://schemas.openxmlformats.org/officeDocument/2006/math" xmlns:v="urn:schemas-microsoft-com:vml" xmlns:wp14="http://schemas.microsoft.com/office/word/2010/wordprocessingDrawing" xmlns:wp="http://schemas.openxmlformats.org/drawingml/2006/wordprocessingDrawing" xmlns:w10="urn:schemas-microsoft-com:office:word" xmlns:w="http://schemas.openxmlformats.org/wordprocessingml/2006/main" xmlns:w14="http://schemas.microsoft.com/office/word/2010/wordml" xmlns:wpg="http://schemas.microsoft.com/office/word/2010/wordprocessingGroup" xmlns:wpi="http://schemas.microsoft.com/office/word/2010/wordprocessingInk" xmlns:wne="http://schemas.microsoft.com/office/word/2006/wordml" xmlns:wps="http://schemas.microsoft.com/office/word/2010/wordprocessingShape" mc:Ignorable="w14 wp14">
+<w:numbering xmlns:ve="http://schemas.openxmlformats.org/markup-compatibility/2006" xmlns:o="urn:schemas-microsoft-com:office:office" xmlns:r="http://schemas.openxmlformats.org/officeDocument/2006/relationships" xmlns:m="http://schemas.openxmlformats.org/officeDocument/2006/math" xmlns:v="urn:schemas-microsoft-com:vml" xmlns:wp="http://schemas.openxmlformats.org/drawingml/2006/wordprocessingDrawing" xmlns:w10="urn:schemas-microsoft-com:office:word" xmlns:w="http://schemas.openxmlformats.org/wordprocessingml/2006/main" xmlns:wne="http://schemas.microsoft.com/office/word/2006/wordml">
   <w:abstractNum w:abstractNumId="0">
     <w:nsid w:val="030A3DB7"/>
     <w:multiLevelType w:val="hybridMultilevel"/>
@@ -14657,7 +14377,7 @@
 </file>
 
 <file path=word/styles.xml><?xml version="1.0" encoding="utf-8"?>
-<w:styles xmlns:mc="http://schemas.openxmlformats.org/markup-compatibility/2006" xmlns:r="http://schemas.openxmlformats.org/officeDocument/2006/relationships" xmlns:w="http://schemas.openxmlformats.org/wordprocessingml/2006/main" xmlns:w14="http://schemas.microsoft.com/office/word/2010/wordml" mc:Ignorable="w14">
+<w:styles xmlns:r="http://schemas.openxmlformats.org/officeDocument/2006/relationships" xmlns:w="http://schemas.openxmlformats.org/wordprocessingml/2006/main">
   <w:docDefaults>
     <w:rPrDefault>
       <w:rPr>
@@ -14957,6 +14677,7 @@
     <w:uiPriority w:val="99"/>
     <w:semiHidden/>
     <w:unhideWhenUsed/>
+    <w:qFormat/>
     <w:tblPr>
       <w:tblInd w:w="0" w:type="dxa"/>
       <w:tblCellMar>
@@ -15039,6 +14760,7 @@
     <w:locked/>
     <w:rsid w:val="00193E4B"/>
     <w:tblPr>
+      <w:tblInd w:w="0" w:type="dxa"/>
       <w:tblBorders>
         <w:top w:val="single" w:sz="4" w:space="0" w:color="000000"/>
         <w:left w:val="single" w:sz="4" w:space="0" w:color="000000"/>
@@ -15047,6 +14769,12 @@
         <w:insideH w:val="single" w:sz="4" w:space="0" w:color="000000"/>
         <w:insideV w:val="single" w:sz="4" w:space="0" w:color="000000"/>
       </w:tblBorders>
+      <w:tblCellMar>
+        <w:top w:w="0" w:type="dxa"/>
+        <w:left w:w="108" w:type="dxa"/>
+        <w:bottom w:w="0" w:type="dxa"/>
+        <w:right w:w="108" w:type="dxa"/>
+      </w:tblCellMar>
     </w:tblPr>
   </w:style>
   <w:style w:type="paragraph" w:styleId="BalloonText">
@@ -15253,6 +14981,7 @@
     <w:tblPr>
       <w:tblStyleRowBandSize w:val="1"/>
       <w:tblStyleColBandSize w:val="1"/>
+      <w:tblInd w:w="0" w:type="dxa"/>
       <w:tblBorders>
         <w:top w:val="single" w:sz="8" w:space="0" w:color="FFFFFF" w:themeColor="background1"/>
         <w:left w:val="single" w:sz="8" w:space="0" w:color="FFFFFF" w:themeColor="background1"/>
@@ -15261,6 +14990,12 @@
         <w:insideH w:val="single" w:sz="6" w:space="0" w:color="FFFFFF" w:themeColor="background1"/>
         <w:insideV w:val="single" w:sz="6" w:space="0" w:color="FFFFFF" w:themeColor="background1"/>
       </w:tblBorders>
+      <w:tblCellMar>
+        <w:top w:w="0" w:type="dxa"/>
+        <w:left w:w="108" w:type="dxa"/>
+        <w:bottom w:w="0" w:type="dxa"/>
+        <w:right w:w="108" w:type="dxa"/>
+      </w:tblCellMar>
     </w:tblPr>
     <w:tcPr>
       <w:shd w:val="clear" w:color="auto" w:fill="DBEBD0" w:themeFill="accent6" w:themeFillTint="3F"/>
@@ -16064,7 +15799,7 @@
   <a:extraClrSchemeLst/>
   <a:extLst>
     <a:ext uri="{05A4C25C-085E-4340-85A3-A5531E510DB2}">
-      <thm15:themeFamily xmlns="" xmlns:thm15="http://schemas.microsoft.com/office/thememl/2012/main" name="Office Theme" id="{62F939B6-93AF-4DB8-9C6B-D6C7DFDC589F}" vid="{4A3C46E8-61CC-4603-A589-7422A47A8E4A}"/>
+      <thm15:themeFamily xmlns:thm15="http://schemas.microsoft.com/office/thememl/2012/main" xmlns="" name="Office Theme" id="{62F939B6-93AF-4DB8-9C6B-D6C7DFDC589F}" vid="{4A3C46E8-61CC-4603-A589-7422A47A8E4A}"/>
     </a:ext>
   </a:extLst>
 </a:theme>

</xml_diff>